<commit_message>
Actualizacion a documento de requisitos
</commit_message>
<xml_diff>
--- a/ProjectManagement/Statement Of Work.docx
+++ b/ProjectManagement/Statement Of Work.docx
@@ -58,7 +58,6 @@
           <w:bCs/>
           <w:sz w:val="48"/>
           <w:szCs w:val="48"/>
-          <w:lang w:val="es-MX"/>
         </w:rPr>
       </w:pPr>
       <w:r>
@@ -68,38 +67,14 @@
           <w:bCs/>
           <w:sz w:val="48"/>
           <w:szCs w:val="48"/>
-          <w:lang w:val="es-MX"/>
-        </w:rPr>
-        <w:t>&lt;</w:t>
-      </w:r>
-      <w:r>
-        <w:rPr>
-          <w:rFonts w:ascii="Arial" w:hAnsi="Arial" w:cs="Arial"/>
-          <w:b/>
-          <w:bCs/>
-          <w:sz w:val="48"/>
-          <w:szCs w:val="48"/>
-          <w:lang w:val="es-MX"/>
         </w:rPr>
         <w:t>STATEMENT OF WORK</w:t>
       </w:r>
-      <w:r>
-        <w:rPr>
-          <w:rFonts w:ascii="Arial" w:hAnsi="Arial" w:cs="Arial"/>
-          <w:b/>
-          <w:bCs/>
-          <w:sz w:val="48"/>
-          <w:szCs w:val="48"/>
-          <w:lang w:val="es-MX"/>
-        </w:rPr>
-        <w:t>&gt;</w:t>
-      </w:r>
-    </w:p>
-    <w:p>
-      <w:pPr>
-        <w:rPr>
-          <w:rFonts w:ascii="Arial" w:hAnsi="Arial" w:cs="Arial"/>
-          <w:lang w:val="es-MX"/>
+    </w:p>
+    <w:p>
+      <w:pPr>
+        <w:rPr>
+          <w:rFonts w:ascii="Arial" w:hAnsi="Arial" w:cs="Arial"/>
         </w:rPr>
       </w:pPr>
     </w:p>
@@ -108,7 +83,6 @@
         <w:jc w:val="right"/>
         <w:rPr>
           <w:rFonts w:ascii="Arial" w:hAnsi="Arial" w:cs="Arial"/>
-          <w:lang w:val="es-MX"/>
         </w:rPr>
       </w:pPr>
     </w:p>
@@ -117,7 +91,6 @@
         <w:jc w:val="right"/>
         <w:rPr>
           <w:rFonts w:ascii="Arial" w:hAnsi="Arial" w:cs="Arial"/>
-          <w:lang w:val="es-MX"/>
         </w:rPr>
       </w:pPr>
     </w:p>
@@ -126,7 +99,6 @@
         <w:jc w:val="right"/>
         <w:rPr>
           <w:rFonts w:ascii="Arial" w:hAnsi="Arial" w:cs="Arial"/>
-          <w:lang w:val="es-MX"/>
         </w:rPr>
       </w:pPr>
     </w:p>
@@ -135,7 +107,6 @@
         <w:jc w:val="right"/>
         <w:rPr>
           <w:rFonts w:ascii="Arial" w:hAnsi="Arial" w:cs="Arial"/>
-          <w:lang w:val="es-MX"/>
         </w:rPr>
       </w:pPr>
     </w:p>
@@ -144,7 +115,6 @@
         <w:jc w:val="right"/>
         <w:rPr>
           <w:rFonts w:ascii="Arial" w:hAnsi="Arial" w:cs="Arial"/>
-          <w:lang w:val="es-MX"/>
         </w:rPr>
       </w:pPr>
     </w:p>
@@ -155,7 +125,6 @@
           <w:rFonts w:ascii="Arial" w:hAnsi="Arial" w:cs="Arial"/>
           <w:sz w:val="36"/>
           <w:szCs w:val="36"/>
-          <w:lang w:val="es-MX"/>
         </w:rPr>
       </w:pPr>
       <w:r>
@@ -163,7 +132,6 @@
           <w:rFonts w:ascii="Arial" w:hAnsi="Arial" w:cs="Arial"/>
           <w:sz w:val="36"/>
           <w:szCs w:val="36"/>
-          <w:lang w:val="es-MX"/>
         </w:rPr>
         <w:t>PROYECTO INTEGRADOR</w:t>
       </w:r>
@@ -175,7 +143,6 @@
           <w:rFonts w:ascii="Arial" w:hAnsi="Arial" w:cs="Arial"/>
           <w:sz w:val="36"/>
           <w:szCs w:val="36"/>
-          <w:lang w:val="es-MX"/>
         </w:rPr>
       </w:pPr>
     </w:p>
@@ -186,19 +153,23 @@
           <w:rFonts w:ascii="Arial" w:hAnsi="Arial" w:cs="Arial"/>
           <w:sz w:val="28"/>
           <w:szCs w:val="28"/>
-          <w:lang w:val="es-MX"/>
-        </w:rPr>
-      </w:pPr>
-      <w:bookmarkStart w:id="0" w:name="_GoBack"/>
-      <w:bookmarkEnd w:id="0"/>
+        </w:rPr>
+      </w:pPr>
       <w:r>
         <w:rPr>
           <w:rFonts w:ascii="Arial" w:hAnsi="Arial" w:cs="Arial"/>
           <w:sz w:val="28"/>
           <w:szCs w:val="28"/>
-          <w:lang w:val="es-MX"/>
-        </w:rPr>
-        <w:t>JULIO 2019</w:t>
+        </w:rPr>
+        <w:t>AGOSTO</w:t>
+      </w:r>
+      <w:r>
+        <w:rPr>
+          <w:rFonts w:ascii="Arial" w:hAnsi="Arial" w:cs="Arial"/>
+          <w:sz w:val="28"/>
+          <w:szCs w:val="28"/>
+        </w:rPr>
+        <w:t xml:space="preserve"> 2019</w:t>
       </w:r>
     </w:p>
     <w:p>
@@ -206,21 +177,18 @@
         <w:jc w:val="left"/>
         <w:rPr>
           <w:rFonts w:ascii="Arial" w:hAnsi="Arial" w:cs="Arial"/>
-          <w:lang w:val="es-MX"/>
-        </w:rPr>
-      </w:pPr>
-    </w:p>
-    <w:p>
-      <w:pPr>
-        <w:rPr>
-          <w:rFonts w:ascii="Arial" w:hAnsi="Arial" w:cs="Arial"/>
-          <w:lang w:val="es-MX"/>
-        </w:rPr>
-      </w:pPr>
-      <w:r>
-        <w:rPr>
-          <w:rFonts w:ascii="Arial" w:hAnsi="Arial" w:cs="Arial"/>
-          <w:lang w:val="es-MX"/>
+        </w:rPr>
+      </w:pPr>
+    </w:p>
+    <w:p>
+      <w:pPr>
+        <w:rPr>
+          <w:rFonts w:ascii="Arial" w:hAnsi="Arial" w:cs="Arial"/>
+        </w:rPr>
+      </w:pPr>
+      <w:r>
+        <w:rPr>
+          <w:rFonts w:ascii="Arial" w:hAnsi="Arial" w:cs="Arial"/>
         </w:rPr>
         <w:br w:type="page"/>
       </w:r>
@@ -228,6 +196,10 @@
     <w:sdt>
       <w:sdtPr>
         <w:rPr>
+          <w:rFonts w:asciiTheme="minorHAnsi" w:eastAsiaTheme="minorHAnsi" w:hAnsiTheme="minorHAnsi" w:cstheme="minorBidi"/>
+          <w:color w:val="auto"/>
+          <w:sz w:val="22"/>
+          <w:szCs w:val="22"/>
           <w:lang w:val="es-ES"/>
         </w:rPr>
         <w:id w:val="-670958339"/>
@@ -238,12 +210,8 @@
       </w:sdtPr>
       <w:sdtEndPr>
         <w:rPr>
-          <w:rFonts w:asciiTheme="minorHAnsi" w:eastAsiaTheme="minorHAnsi" w:hAnsiTheme="minorHAnsi" w:cstheme="minorBidi"/>
           <w:b/>
           <w:bCs/>
-          <w:color w:val="auto"/>
-          <w:sz w:val="22"/>
-          <w:szCs w:val="22"/>
         </w:rPr>
       </w:sdtEndPr>
       <w:sdtContent>
@@ -286,7 +254,7 @@
           <w:r>
             <w:fldChar w:fldCharType="separate"/>
           </w:r>
-          <w:hyperlink w:anchor="_Toc10393142" w:history="1">
+          <w:hyperlink w:anchor="_Toc16201198" w:history="1">
             <w:r>
               <w:rPr>
                 <w:rStyle w:val="Hipervnculo"/>
@@ -310,7 +278,7 @@
                 <w:noProof/>
                 <w:lang w:val="es-MX"/>
               </w:rPr>
-              <w:t>Administración de riesgos</w:t>
+              <w:t>Control de cambios</w:t>
             </w:r>
             <w:r>
               <w:rPr>
@@ -331,95 +299,7 @@
                 <w:noProof/>
                 <w:webHidden/>
               </w:rPr>
-              <w:instrText xml:space="preserve"> PAGEREF _Toc10393142 \h </w:instrText>
-            </w:r>
-            <w:r>
-              <w:rPr>
-                <w:noProof/>
-                <w:webHidden/>
-              </w:rPr>
-            </w:r>
-            <w:r>
-              <w:rPr>
-                <w:noProof/>
-                <w:webHidden/>
-              </w:rPr>
-              <w:fldChar w:fldCharType="separate"/>
-            </w:r>
-            <w:r>
-              <w:rPr>
-                <w:noProof/>
-                <w:webHidden/>
-              </w:rPr>
-              <w:t>3</w:t>
-            </w:r>
-            <w:r>
-              <w:rPr>
-                <w:noProof/>
-                <w:webHidden/>
-              </w:rPr>
-              <w:fldChar w:fldCharType="end"/>
-            </w:r>
-          </w:hyperlink>
-        </w:p>
-        <w:p>
-          <w:pPr>
-            <w:pStyle w:val="TDC2"/>
-            <w:tabs>
-              <w:tab w:val="left" w:pos="660"/>
-              <w:tab w:val="right" w:leader="dot" w:pos="9350"/>
-            </w:tabs>
-            <w:rPr>
-              <w:rFonts w:eastAsiaTheme="minorEastAsia"/>
-              <w:noProof/>
-            </w:rPr>
-          </w:pPr>
-          <w:hyperlink w:anchor="_Toc10393143" w:history="1">
-            <w:r>
-              <w:rPr>
-                <w:rStyle w:val="Hipervnculo"/>
-                <w:rFonts w:ascii="Arial" w:hAnsi="Arial" w:cs="Arial"/>
-                <w:noProof/>
-                <w:lang w:val="es-MX"/>
-              </w:rPr>
-              <w:t>a.</w:t>
-            </w:r>
-            <w:r>
-              <w:rPr>
-                <w:rFonts w:eastAsiaTheme="minorEastAsia"/>
-                <w:noProof/>
-              </w:rPr>
-              <w:tab/>
-            </w:r>
-            <w:r>
-              <w:rPr>
-                <w:rStyle w:val="Hipervnculo"/>
-                <w:rFonts w:ascii="Arial" w:hAnsi="Arial" w:cs="Arial"/>
-                <w:noProof/>
-                <w:lang w:val="es-MX"/>
-              </w:rPr>
-              <w:t>Mitigación de riesgos</w:t>
-            </w:r>
-            <w:r>
-              <w:rPr>
-                <w:noProof/>
-                <w:webHidden/>
-              </w:rPr>
-              <w:tab/>
-            </w:r>
-            <w:r>
-              <w:rPr>
-                <w:noProof/>
-                <w:webHidden/>
-              </w:rPr>
-              <w:fldChar w:fldCharType="begin"/>
-            </w:r>
-            <w:r>
-              <w:rPr>
-                <w:noProof/>
-                <w:webHidden/>
-              </w:rPr>
-              <w:instrText xml:space="preserve"> PAGEREF _Toc10393143 \h </w:instrText>
+              <w:instrText xml:space="preserve"> PAGEREF _Toc16201198 \h </w:instrText>
             </w:r>
             <w:r>
               <w:rPr>
@@ -462,7 +342,7 @@
               <w:noProof/>
             </w:rPr>
           </w:pPr>
-          <w:hyperlink w:anchor="_Toc10393144" w:history="1">
+          <w:hyperlink w:anchor="_Toc16201199" w:history="1">
             <w:r>
               <w:rPr>
                 <w:rStyle w:val="Hipervnculo"/>
@@ -486,7 +366,7 @@
                 <w:noProof/>
                 <w:lang w:val="es-MX"/>
               </w:rPr>
-              <w:t>Registro de comunicación</w:t>
+              <w:t>Revisiones</w:t>
             </w:r>
             <w:r>
               <w:rPr>
@@ -507,7 +387,7 @@
                 <w:noProof/>
                 <w:webHidden/>
               </w:rPr>
-              <w:instrText xml:space="preserve"> PAGEREF _Toc10393144 \h </w:instrText>
+              <w:instrText xml:space="preserve"> PAGEREF _Toc16201199 \h </w:instrText>
             </w:r>
             <w:r>
               <w:rPr>
@@ -527,7 +407,7 @@
                 <w:noProof/>
                 <w:webHidden/>
               </w:rPr>
-              <w:t>4</w:t>
+              <w:t>3</w:t>
             </w:r>
             <w:r>
               <w:rPr>
@@ -550,7 +430,7 @@
               <w:noProof/>
             </w:rPr>
           </w:pPr>
-          <w:hyperlink w:anchor="_Toc10393145" w:history="1">
+          <w:hyperlink w:anchor="_Toc16201200" w:history="1">
             <w:r>
               <w:rPr>
                 <w:rStyle w:val="Hipervnculo"/>
@@ -574,7 +454,7 @@
                 <w:noProof/>
                 <w:lang w:val="es-MX"/>
               </w:rPr>
-              <w:t>Revisiones</w:t>
+              <w:t>Trazabilidad</w:t>
             </w:r>
             <w:r>
               <w:rPr>
@@ -595,7 +475,7 @@
                 <w:noProof/>
                 <w:webHidden/>
               </w:rPr>
-              <w:instrText xml:space="preserve"> PAGEREF _Toc10393145 \h </w:instrText>
+              <w:instrText xml:space="preserve"> PAGEREF _Toc16201200 \h </w:instrText>
             </w:r>
             <w:r>
               <w:rPr>
@@ -615,7 +495,7 @@
                 <w:noProof/>
                 <w:webHidden/>
               </w:rPr>
-              <w:t>5</w:t>
+              <w:t>3</w:t>
             </w:r>
             <w:r>
               <w:rPr>
@@ -638,7 +518,7 @@
               <w:noProof/>
             </w:rPr>
           </w:pPr>
-          <w:hyperlink w:anchor="_Toc10393146" w:history="1">
+          <w:hyperlink w:anchor="_Toc16201201" w:history="1">
             <w:r>
               <w:rPr>
                 <w:rStyle w:val="Hipervnculo"/>
@@ -662,7 +542,7 @@
                 <w:noProof/>
                 <w:lang w:val="es-MX"/>
               </w:rPr>
-              <w:t>Control de cambios</w:t>
+              <w:t>Análisis del proyecto</w:t>
             </w:r>
             <w:r>
               <w:rPr>
@@ -683,7 +563,7 @@
                 <w:noProof/>
                 <w:webHidden/>
               </w:rPr>
-              <w:instrText xml:space="preserve"> PAGEREF _Toc10393146 \h </w:instrText>
+              <w:instrText xml:space="preserve"> PAGEREF _Toc16201201 \h </w:instrText>
             </w:r>
             <w:r>
               <w:rPr>
@@ -703,95 +583,7 @@
                 <w:noProof/>
                 <w:webHidden/>
               </w:rPr>
-              <w:t>6</w:t>
-            </w:r>
-            <w:r>
-              <w:rPr>
-                <w:noProof/>
-                <w:webHidden/>
-              </w:rPr>
-              <w:fldChar w:fldCharType="end"/>
-            </w:r>
-          </w:hyperlink>
-        </w:p>
-        <w:p>
-          <w:pPr>
-            <w:pStyle w:val="TDC1"/>
-            <w:tabs>
-              <w:tab w:val="left" w:pos="440"/>
-              <w:tab w:val="right" w:leader="dot" w:pos="9350"/>
-            </w:tabs>
-            <w:rPr>
-              <w:rFonts w:eastAsiaTheme="minorEastAsia"/>
-              <w:noProof/>
-            </w:rPr>
-          </w:pPr>
-          <w:hyperlink w:anchor="_Toc10393147" w:history="1">
-            <w:r>
-              <w:rPr>
-                <w:rStyle w:val="Hipervnculo"/>
-                <w:rFonts w:ascii="Arial" w:hAnsi="Arial" w:cs="Arial"/>
-                <w:noProof/>
-                <w:lang w:val="es-MX"/>
-              </w:rPr>
-              <w:t>5.</w:t>
-            </w:r>
-            <w:r>
-              <w:rPr>
-                <w:rFonts w:eastAsiaTheme="minorEastAsia"/>
-                <w:noProof/>
-              </w:rPr>
-              <w:tab/>
-            </w:r>
-            <w:r>
-              <w:rPr>
-                <w:rStyle w:val="Hipervnculo"/>
-                <w:rFonts w:ascii="Arial" w:hAnsi="Arial" w:cs="Arial"/>
-                <w:noProof/>
-                <w:lang w:val="es-MX"/>
-              </w:rPr>
-              <w:t>Análisis del proyecto</w:t>
-            </w:r>
-            <w:r>
-              <w:rPr>
-                <w:noProof/>
-                <w:webHidden/>
-              </w:rPr>
-              <w:tab/>
-            </w:r>
-            <w:r>
-              <w:rPr>
-                <w:noProof/>
-                <w:webHidden/>
-              </w:rPr>
-              <w:fldChar w:fldCharType="begin"/>
-            </w:r>
-            <w:r>
-              <w:rPr>
-                <w:noProof/>
-                <w:webHidden/>
-              </w:rPr>
-              <w:instrText xml:space="preserve"> PAGEREF _Toc10393147 \h </w:instrText>
-            </w:r>
-            <w:r>
-              <w:rPr>
-                <w:noProof/>
-                <w:webHidden/>
-              </w:rPr>
-            </w:r>
-            <w:r>
-              <w:rPr>
-                <w:noProof/>
-                <w:webHidden/>
-              </w:rPr>
-              <w:fldChar w:fldCharType="separate"/>
-            </w:r>
-            <w:r>
-              <w:rPr>
-                <w:noProof/>
-                <w:webHidden/>
-              </w:rPr>
-              <w:t>7</w:t>
+              <w:t>3</w:t>
             </w:r>
             <w:r>
               <w:rPr>
@@ -849,181 +641,63 @@
           <w:lang w:val="es-MX"/>
         </w:rPr>
       </w:pPr>
-      <w:bookmarkStart w:id="1" w:name="_Toc10393142"/>
+      <w:bookmarkStart w:id="0" w:name="_Toc16201198"/>
       <w:r>
         <w:rPr>
           <w:rFonts w:ascii="Arial" w:hAnsi="Arial" w:cs="Arial"/>
           <w:lang w:val="es-MX"/>
         </w:rPr>
         <w:lastRenderedPageBreak/>
-        <w:t>Administración de riesgos</w:t>
-      </w:r>
+        <w:t>Control de cambios</w:t>
+      </w:r>
+      <w:bookmarkEnd w:id="0"/>
+    </w:p>
+    <w:p>
+      <w:pPr>
+        <w:jc w:val="both"/>
+        <w:rPr>
+          <w:rFonts w:ascii="Arial" w:hAnsi="Arial" w:cs="Arial"/>
+          <w:lang w:val="es-MX"/>
+        </w:rPr>
+      </w:pPr>
+    </w:p>
+    <w:p>
+      <w:pPr>
+        <w:jc w:val="both"/>
+        <w:rPr>
+          <w:rFonts w:ascii="Arial" w:hAnsi="Arial" w:cs="Arial"/>
+          <w:lang w:val="es-MX"/>
+        </w:rPr>
+      </w:pPr>
+      <w:r>
+        <w:rPr>
+          <w:rFonts w:ascii="Arial" w:hAnsi="Arial" w:cs="Arial"/>
+          <w:lang w:val="es-MX"/>
+        </w:rPr>
+        <w:t>Los cambios solicit</w:t>
+      </w:r>
+      <w:bookmarkStart w:id="1" w:name="_GoBack"/>
       <w:bookmarkEnd w:id="1"/>
-    </w:p>
-    <w:p>
-      <w:pPr>
-        <w:jc w:val="left"/>
-        <w:rPr>
-          <w:rFonts w:ascii="Arial" w:hAnsi="Arial" w:cs="Arial"/>
-          <w:lang w:val="es-MX"/>
-        </w:rPr>
-      </w:pPr>
-    </w:p>
-    <w:p>
-      <w:pPr>
-        <w:jc w:val="left"/>
-        <w:rPr>
-          <w:rFonts w:ascii="Arial" w:hAnsi="Arial" w:cs="Arial"/>
-          <w:lang w:val="es-MX"/>
-        </w:rPr>
-      </w:pPr>
-      <w:r>
-        <w:rPr>
-          <w:rFonts w:ascii="Arial" w:hAnsi="Arial" w:cs="Arial"/>
-          <w:lang w:val="es-MX"/>
-        </w:rPr>
-        <w:t>Los riesgos del proyecto se identificar</w:t>
-      </w:r>
-      <w:r>
-        <w:rPr>
-          <w:rFonts w:ascii="Arial" w:hAnsi="Arial" w:cs="Arial"/>
-          <w:lang w:val="es-MX"/>
-        </w:rPr>
-        <w:t xml:space="preserve">án con la ayuda de </w:t>
-      </w:r>
-      <w:r>
-        <w:rPr>
-          <w:rFonts w:ascii="Arial" w:hAnsi="Arial" w:cs="Arial"/>
-          <w:lang w:val="es-MX"/>
-        </w:rPr>
-        <w:t>una matriz de riesgos.</w:t>
-      </w:r>
-      <w:r>
-        <w:rPr>
-          <w:rFonts w:ascii="Arial" w:hAnsi="Arial" w:cs="Arial"/>
-          <w:lang w:val="es-MX"/>
-        </w:rPr>
-        <w:t xml:space="preserve"> </w:t>
-      </w:r>
-      <w:r>
-        <w:rPr>
-          <w:rFonts w:ascii="Arial" w:hAnsi="Arial" w:cs="Arial"/>
-          <w:lang w:val="es-MX"/>
-        </w:rPr>
-        <w:t xml:space="preserve">Estos riesgos se pueden encontrar en el archivo </w:t>
-      </w:r>
-      <w:r>
-        <w:rPr>
-          <w:rFonts w:ascii="Arial" w:hAnsi="Arial" w:cs="Arial"/>
-          <w:b/>
-          <w:bCs/>
-          <w:lang w:val="es-MX"/>
-        </w:rPr>
-        <w:t>Matriz_Riesgos.xlsx</w:t>
-      </w:r>
-      <w:r>
-        <w:rPr>
-          <w:rFonts w:ascii="Arial" w:hAnsi="Arial" w:cs="Arial"/>
-          <w:lang w:val="es-MX"/>
-        </w:rPr>
-        <w:t>.</w:t>
-      </w:r>
-    </w:p>
-    <w:p>
-      <w:pPr>
-        <w:jc w:val="left"/>
-        <w:rPr>
-          <w:rFonts w:ascii="Arial" w:hAnsi="Arial" w:cs="Arial"/>
-          <w:lang w:val="es-MX"/>
-        </w:rPr>
-      </w:pPr>
-    </w:p>
-    <w:p>
-      <w:pPr>
-        <w:jc w:val="left"/>
-        <w:rPr>
-          <w:rFonts w:ascii="Arial" w:hAnsi="Arial" w:cs="Arial"/>
-          <w:lang w:val="es-MX"/>
-        </w:rPr>
-      </w:pPr>
-      <w:r>
-        <w:rPr>
-          <w:rFonts w:ascii="Arial" w:hAnsi="Arial" w:cs="Arial"/>
-          <w:lang w:val="es-MX"/>
-        </w:rPr>
-        <w:t>Para cada riesgo, se identificar</w:t>
-      </w:r>
-      <w:r>
-        <w:rPr>
-          <w:rFonts w:ascii="Arial" w:hAnsi="Arial" w:cs="Arial"/>
-          <w:lang w:val="es-MX"/>
-        </w:rPr>
-        <w:t>á</w:t>
-      </w:r>
-      <w:r>
-        <w:rPr>
-          <w:rFonts w:ascii="Arial" w:hAnsi="Arial" w:cs="Arial"/>
-          <w:lang w:val="es-MX"/>
-        </w:rPr>
-        <w:t xml:space="preserve"> su ocurrencia y su nivel de criticidad para la finalización del proyecto.</w:t>
-      </w:r>
-    </w:p>
-    <w:p>
-      <w:pPr>
-        <w:jc w:val="left"/>
-        <w:rPr>
-          <w:rFonts w:ascii="Arial" w:hAnsi="Arial" w:cs="Arial"/>
-          <w:lang w:val="es-MX"/>
-        </w:rPr>
-      </w:pPr>
-    </w:p>
-    <w:p>
-      <w:pPr>
-        <w:pStyle w:val="Ttulo2"/>
-        <w:numPr>
-          <w:ilvl w:val="1"/>
-          <w:numId w:val="4"/>
-        </w:numPr>
-        <w:ind w:left="360"/>
-        <w:jc w:val="left"/>
-        <w:rPr>
-          <w:rFonts w:ascii="Arial" w:hAnsi="Arial" w:cs="Arial"/>
-          <w:lang w:val="es-MX"/>
-        </w:rPr>
-      </w:pPr>
-      <w:bookmarkStart w:id="2" w:name="_Toc10393143"/>
-      <w:r>
-        <w:rPr>
-          <w:rFonts w:ascii="Arial" w:hAnsi="Arial" w:cs="Arial"/>
-          <w:lang w:val="es-MX"/>
-        </w:rPr>
-        <w:t>Mitigación de riesgos</w:t>
-      </w:r>
-      <w:bookmarkEnd w:id="2"/>
-    </w:p>
-    <w:p>
-      <w:pPr>
-        <w:jc w:val="left"/>
-        <w:rPr>
-          <w:rFonts w:ascii="Arial" w:hAnsi="Arial" w:cs="Arial"/>
-          <w:lang w:val="es-MX"/>
-        </w:rPr>
-      </w:pPr>
-    </w:p>
-    <w:p>
-      <w:pPr>
-        <w:jc w:val="left"/>
-        <w:rPr>
-          <w:rFonts w:ascii="Arial" w:hAnsi="Arial" w:cs="Arial"/>
-          <w:lang w:val="es-MX"/>
-        </w:rPr>
-      </w:pPr>
-      <w:r>
-        <w:rPr>
-          <w:rFonts w:ascii="Arial" w:hAnsi="Arial" w:cs="Arial"/>
-          <w:lang w:val="es-MX"/>
-        </w:rPr>
-        <w:t>Para cada riesgo identificado, se considerará lo siguiente:</w:t>
+      <w:r>
+        <w:rPr>
+          <w:rFonts w:ascii="Arial" w:hAnsi="Arial" w:cs="Arial"/>
+          <w:lang w:val="es-MX"/>
+        </w:rPr>
+        <w:t xml:space="preserve">ados por el cliente en hardware, software o documentación </w:t>
+      </w:r>
+      <w:r>
+        <w:rPr>
+          <w:rFonts w:ascii="Arial" w:hAnsi="Arial" w:cs="Arial"/>
+          <w:lang w:val="es-MX"/>
+        </w:rPr>
+        <w:t>se registrarán en minutas, identificando, siempre que sea posible, los siguientes aspectos</w:t>
+      </w:r>
+      <w:r>
+        <w:rPr>
+          <w:rFonts w:ascii="Arial" w:hAnsi="Arial" w:cs="Arial"/>
+          <w:lang w:val="es-MX"/>
+        </w:rPr>
+        <w:t>:</w:t>
       </w:r>
     </w:p>
     <w:p>
@@ -1031,48 +705,21 @@
         <w:pStyle w:val="Prrafodelista"/>
         <w:numPr>
           <w:ilvl w:val="0"/>
-          <w:numId w:val="5"/>
+          <w:numId w:val="7"/>
         </w:numPr>
-        <w:jc w:val="left"/>
-        <w:rPr>
-          <w:rFonts w:ascii="Arial" w:hAnsi="Arial" w:cs="Arial"/>
-          <w:lang w:val="es-MX"/>
-        </w:rPr>
-      </w:pPr>
-      <w:r>
-        <w:rPr>
-          <w:rFonts w:ascii="Arial" w:hAnsi="Arial" w:cs="Arial"/>
-          <w:lang w:val="es-MX"/>
-        </w:rPr>
-        <w:t>S</w:t>
-      </w:r>
-      <w:r>
-        <w:rPr>
-          <w:rFonts w:ascii="Arial" w:hAnsi="Arial" w:cs="Arial"/>
-          <w:lang w:val="es-MX"/>
-        </w:rPr>
-        <w:t xml:space="preserve">e </w:t>
-      </w:r>
-      <w:r>
-        <w:rPr>
-          <w:rFonts w:ascii="Arial" w:hAnsi="Arial" w:cs="Arial"/>
-          <w:lang w:val="es-MX"/>
-        </w:rPr>
-        <w:t>asigna</w:t>
-      </w:r>
-      <w:r>
-        <w:rPr>
-          <w:rFonts w:ascii="Arial" w:hAnsi="Arial" w:cs="Arial"/>
-          <w:lang w:val="es-MX"/>
-        </w:rPr>
-        <w:t>rá</w:t>
-      </w:r>
-      <w:r>
-        <w:rPr>
-          <w:rFonts w:ascii="Arial" w:hAnsi="Arial" w:cs="Arial"/>
-          <w:lang w:val="es-MX"/>
-        </w:rPr>
-        <w:t xml:space="preserve"> una acción para mitigarlo o controlarlo.</w:t>
+        <w:ind w:left="900"/>
+        <w:jc w:val="both"/>
+        <w:rPr>
+          <w:rFonts w:ascii="Arial" w:hAnsi="Arial" w:cs="Arial"/>
+          <w:lang w:val="es-MX"/>
+        </w:rPr>
+      </w:pPr>
+      <w:r>
+        <w:rPr>
+          <w:rFonts w:ascii="Arial" w:hAnsi="Arial" w:cs="Arial"/>
+          <w:lang w:val="es-MX"/>
+        </w:rPr>
+        <w:t>Sistema o documento impactado por el cambio.</w:t>
       </w:r>
     </w:p>
     <w:p>
@@ -1080,34 +727,21 @@
         <w:pStyle w:val="Prrafodelista"/>
         <w:numPr>
           <w:ilvl w:val="0"/>
-          <w:numId w:val="5"/>
+          <w:numId w:val="7"/>
         </w:numPr>
-        <w:jc w:val="left"/>
-        <w:rPr>
-          <w:rFonts w:ascii="Arial" w:hAnsi="Arial" w:cs="Arial"/>
-          <w:lang w:val="es-MX"/>
-        </w:rPr>
-      </w:pPr>
-      <w:r>
-        <w:rPr>
-          <w:rFonts w:ascii="Arial" w:hAnsi="Arial" w:cs="Arial"/>
-          <w:lang w:val="es-MX"/>
-        </w:rPr>
-        <w:t>T</w:t>
-      </w:r>
-      <w:r>
-        <w:rPr>
-          <w:rFonts w:ascii="Arial" w:hAnsi="Arial" w:cs="Arial"/>
-          <w:lang w:val="es-MX"/>
-        </w:rPr>
-        <w:t>endrá</w:t>
-      </w:r>
-      <w:r>
-        <w:rPr>
-          <w:rFonts w:ascii="Arial" w:hAnsi="Arial" w:cs="Arial"/>
-          <w:lang w:val="es-MX"/>
-        </w:rPr>
-        <w:t xml:space="preserve"> asignado un responsable.</w:t>
+        <w:ind w:left="900"/>
+        <w:jc w:val="both"/>
+        <w:rPr>
+          <w:rFonts w:ascii="Arial" w:hAnsi="Arial" w:cs="Arial"/>
+          <w:lang w:val="es-MX"/>
+        </w:rPr>
+      </w:pPr>
+      <w:r>
+        <w:rPr>
+          <w:rFonts w:ascii="Arial" w:hAnsi="Arial" w:cs="Arial"/>
+          <w:lang w:val="es-MX"/>
+        </w:rPr>
+        <w:t>Persona que solicitó el cambio.</w:t>
       </w:r>
     </w:p>
     <w:p>
@@ -1115,41 +749,21 @@
         <w:pStyle w:val="Prrafodelista"/>
         <w:numPr>
           <w:ilvl w:val="0"/>
-          <w:numId w:val="5"/>
+          <w:numId w:val="7"/>
         </w:numPr>
-        <w:jc w:val="left"/>
-        <w:rPr>
-          <w:rFonts w:ascii="Arial" w:hAnsi="Arial" w:cs="Arial"/>
-          <w:lang w:val="es-MX"/>
-        </w:rPr>
-      </w:pPr>
-      <w:r>
-        <w:rPr>
-          <w:rFonts w:ascii="Arial" w:hAnsi="Arial" w:cs="Arial"/>
-          <w:lang w:val="es-MX"/>
-        </w:rPr>
-        <w:t>I</w:t>
-      </w:r>
-      <w:r>
-        <w:rPr>
-          <w:rFonts w:ascii="Arial" w:hAnsi="Arial" w:cs="Arial"/>
-          <w:lang w:val="es-MX"/>
-        </w:rPr>
-        <w:t>dentificar</w:t>
-      </w:r>
-      <w:r>
-        <w:rPr>
-          <w:rFonts w:ascii="Arial" w:hAnsi="Arial" w:cs="Arial"/>
-          <w:lang w:val="es-MX"/>
-        </w:rPr>
-        <w:t>á</w:t>
-      </w:r>
-      <w:r>
-        <w:rPr>
-          <w:rFonts w:ascii="Arial" w:hAnsi="Arial" w:cs="Arial"/>
-          <w:lang w:val="es-MX"/>
-        </w:rPr>
-        <w:t xml:space="preserve"> las áreas afectadas del proyecto.</w:t>
+        <w:ind w:left="900"/>
+        <w:jc w:val="both"/>
+        <w:rPr>
+          <w:rFonts w:ascii="Arial" w:hAnsi="Arial" w:cs="Arial"/>
+          <w:lang w:val="es-MX"/>
+        </w:rPr>
+      </w:pPr>
+      <w:r>
+        <w:rPr>
+          <w:rFonts w:ascii="Arial" w:hAnsi="Arial" w:cs="Arial"/>
+          <w:lang w:val="es-MX"/>
+        </w:rPr>
+        <w:t>Persona responsable de realizar el cambio.</w:t>
       </w:r>
     </w:p>
     <w:p>
@@ -1157,251 +771,21 @@
         <w:pStyle w:val="Prrafodelista"/>
         <w:numPr>
           <w:ilvl w:val="0"/>
-          <w:numId w:val="5"/>
+          <w:numId w:val="7"/>
         </w:numPr>
-        <w:jc w:val="left"/>
-        <w:rPr>
-          <w:rFonts w:ascii="Arial" w:hAnsi="Arial" w:cs="Arial"/>
-          <w:lang w:val="es-MX"/>
-        </w:rPr>
-      </w:pPr>
-      <w:r>
-        <w:rPr>
-          <w:rFonts w:ascii="Arial" w:hAnsi="Arial" w:cs="Arial"/>
-          <w:lang w:val="es-MX"/>
-        </w:rPr>
-        <w:t>Tendrá</w:t>
-      </w:r>
-      <w:r>
-        <w:rPr>
-          <w:rFonts w:ascii="Arial" w:hAnsi="Arial" w:cs="Arial"/>
-          <w:lang w:val="es-MX"/>
-        </w:rPr>
-        <w:t xml:space="preserve"> indicado su estatus, el cual puede ser uno de los siguientes:</w:t>
-      </w:r>
-    </w:p>
-    <w:p>
-      <w:pPr>
-        <w:pStyle w:val="Prrafodelista"/>
-        <w:numPr>
-          <w:ilvl w:val="1"/>
-          <w:numId w:val="5"/>
-        </w:numPr>
-        <w:jc w:val="left"/>
-        <w:rPr>
-          <w:rFonts w:ascii="Arial" w:hAnsi="Arial" w:cs="Arial"/>
-          <w:lang w:val="es-MX"/>
-        </w:rPr>
-      </w:pPr>
-      <w:r>
-        <w:rPr>
-          <w:rFonts w:ascii="Arial" w:hAnsi="Arial" w:cs="Arial"/>
-          <w:lang w:val="es-MX"/>
-        </w:rPr>
-        <w:t>Monitoreado</w:t>
-      </w:r>
-    </w:p>
-    <w:p>
-      <w:pPr>
-        <w:pStyle w:val="Prrafodelista"/>
-        <w:numPr>
-          <w:ilvl w:val="1"/>
-          <w:numId w:val="5"/>
-        </w:numPr>
-        <w:jc w:val="left"/>
-        <w:rPr>
-          <w:rFonts w:ascii="Arial" w:hAnsi="Arial" w:cs="Arial"/>
-          <w:lang w:val="es-MX"/>
-        </w:rPr>
-      </w:pPr>
-      <w:r>
-        <w:rPr>
-          <w:rFonts w:ascii="Arial" w:hAnsi="Arial" w:cs="Arial"/>
-          <w:lang w:val="es-MX"/>
-        </w:rPr>
-        <w:t>Mitigado</w:t>
-      </w:r>
-    </w:p>
-    <w:p>
-      <w:pPr>
-        <w:pStyle w:val="Prrafodelista"/>
-        <w:numPr>
-          <w:ilvl w:val="1"/>
-          <w:numId w:val="5"/>
-        </w:numPr>
-        <w:jc w:val="left"/>
-        <w:rPr>
-          <w:rFonts w:ascii="Arial" w:hAnsi="Arial" w:cs="Arial"/>
-          <w:lang w:val="es-MX"/>
-        </w:rPr>
-      </w:pPr>
-      <w:r>
-        <w:rPr>
-          <w:rFonts w:ascii="Arial" w:hAnsi="Arial" w:cs="Arial"/>
-          <w:lang w:val="es-MX"/>
-        </w:rPr>
-        <w:t>Controlado</w:t>
-      </w:r>
-    </w:p>
-    <w:p>
-      <w:pPr>
-        <w:pStyle w:val="Prrafodelista"/>
-        <w:numPr>
-          <w:ilvl w:val="1"/>
-          <w:numId w:val="5"/>
-        </w:numPr>
-        <w:jc w:val="left"/>
-        <w:rPr>
-          <w:rFonts w:ascii="Arial" w:hAnsi="Arial" w:cs="Arial"/>
-          <w:lang w:val="es-MX"/>
-        </w:rPr>
-      </w:pPr>
-      <w:r>
-        <w:rPr>
-          <w:rFonts w:ascii="Arial" w:hAnsi="Arial" w:cs="Arial"/>
-          <w:lang w:val="es-MX"/>
-        </w:rPr>
-        <w:t>Resuelto</w:t>
-      </w:r>
-    </w:p>
-    <w:p>
-      <w:pPr>
-        <w:pStyle w:val="Prrafodelista"/>
-        <w:numPr>
-          <w:ilvl w:val="0"/>
-          <w:numId w:val="5"/>
-        </w:numPr>
-        <w:jc w:val="left"/>
-        <w:rPr>
-          <w:rFonts w:ascii="Arial" w:hAnsi="Arial" w:cs="Arial"/>
-          <w:lang w:val="es-MX"/>
-        </w:rPr>
-      </w:pPr>
-      <w:r>
-        <w:rPr>
-          <w:rFonts w:ascii="Arial" w:hAnsi="Arial" w:cs="Arial"/>
-          <w:lang w:val="es-MX"/>
-        </w:rPr>
-        <w:t>E</w:t>
-      </w:r>
-      <w:r>
-        <w:rPr>
-          <w:rFonts w:ascii="Arial" w:hAnsi="Arial" w:cs="Arial"/>
-          <w:lang w:val="es-MX"/>
-        </w:rPr>
-        <w:t>specificar</w:t>
-      </w:r>
-      <w:r>
-        <w:rPr>
-          <w:rFonts w:ascii="Arial" w:hAnsi="Arial" w:cs="Arial"/>
-          <w:lang w:val="es-MX"/>
-        </w:rPr>
-        <w:t>á</w:t>
-      </w:r>
-      <w:r>
-        <w:rPr>
-          <w:rFonts w:ascii="Arial" w:hAnsi="Arial" w:cs="Arial"/>
-          <w:lang w:val="es-MX"/>
-        </w:rPr>
-        <w:t xml:space="preserve"> la resolución.</w:t>
-      </w:r>
-    </w:p>
-    <w:p>
-      <w:pPr>
-        <w:jc w:val="left"/>
-        <w:rPr>
-          <w:rFonts w:ascii="Arial" w:hAnsi="Arial" w:cs="Arial"/>
-          <w:lang w:val="es-MX"/>
-        </w:rPr>
-      </w:pPr>
-    </w:p>
-    <w:p>
-      <w:pPr>
-        <w:jc w:val="left"/>
-        <w:rPr>
-          <w:rFonts w:ascii="Arial" w:hAnsi="Arial" w:cs="Arial"/>
-          <w:lang w:val="es-MX"/>
-        </w:rPr>
-      </w:pPr>
-      <w:r>
-        <w:rPr>
-          <w:rFonts w:ascii="Arial" w:hAnsi="Arial" w:cs="Arial"/>
-          <w:lang w:val="es-MX"/>
-        </w:rPr>
-        <w:t xml:space="preserve">Adicionalmente, cada </w:t>
-      </w:r>
-      <w:r>
-        <w:rPr>
-          <w:rFonts w:ascii="Arial" w:hAnsi="Arial" w:cs="Arial"/>
-          <w:lang w:val="es-MX"/>
-        </w:rPr>
-        <w:t>riesgo ser</w:t>
-      </w:r>
-      <w:r>
-        <w:rPr>
-          <w:rFonts w:ascii="Arial" w:hAnsi="Arial" w:cs="Arial"/>
-          <w:lang w:val="es-MX"/>
-        </w:rPr>
-        <w:t>á</w:t>
-      </w:r>
-      <w:r>
-        <w:rPr>
-          <w:rFonts w:ascii="Arial" w:hAnsi="Arial" w:cs="Arial"/>
-          <w:lang w:val="es-MX"/>
-        </w:rPr>
-        <w:t xml:space="preserve"> monitoreados cada semana </w:t>
-      </w:r>
-      <w:r>
-        <w:rPr>
-          <w:rFonts w:ascii="Arial" w:hAnsi="Arial" w:cs="Arial"/>
-          <w:lang w:val="es-MX"/>
-        </w:rPr>
-        <w:t xml:space="preserve">e </w:t>
-      </w:r>
-      <w:r>
-        <w:rPr>
-          <w:rFonts w:ascii="Arial" w:hAnsi="Arial" w:cs="Arial"/>
-          <w:lang w:val="es-MX"/>
-        </w:rPr>
-        <w:t>indicar</w:t>
-      </w:r>
-      <w:r>
-        <w:rPr>
-          <w:rFonts w:ascii="Arial" w:hAnsi="Arial" w:cs="Arial"/>
-          <w:lang w:val="es-MX"/>
-        </w:rPr>
-        <w:t>á</w:t>
-      </w:r>
-      <w:r>
-        <w:rPr>
-          <w:rFonts w:ascii="Arial" w:hAnsi="Arial" w:cs="Arial"/>
-          <w:lang w:val="es-MX"/>
-        </w:rPr>
-        <w:t xml:space="preserve"> la última fecha de monitoreo.</w:t>
-      </w:r>
-    </w:p>
-    <w:p>
-      <w:pPr>
+        <w:ind w:left="900"/>
         <w:jc w:val="both"/>
         <w:rPr>
           <w:rFonts w:ascii="Arial" w:hAnsi="Arial" w:cs="Arial"/>
           <w:lang w:val="es-MX"/>
         </w:rPr>
       </w:pPr>
-    </w:p>
-    <w:p>
-      <w:pPr>
-        <w:rPr>
-          <w:rFonts w:ascii="Arial" w:hAnsi="Arial" w:cs="Arial"/>
-          <w:lang w:val="es-MX"/>
-        </w:rPr>
-      </w:pPr>
-      <w:r>
-        <w:rPr>
-          <w:rFonts w:ascii="Arial" w:hAnsi="Arial" w:cs="Arial"/>
-          <w:lang w:val="es-MX"/>
-        </w:rPr>
-        <w:br w:type="page"/>
+      <w:r>
+        <w:rPr>
+          <w:rFonts w:ascii="Arial" w:hAnsi="Arial" w:cs="Arial"/>
+          <w:lang w:val="es-MX"/>
+        </w:rPr>
+        <w:t>Estatus del cambio.</w:t>
       </w:r>
     </w:p>
     <w:p>
@@ -1418,16 +802,54 @@
           <w:lang w:val="es-MX"/>
         </w:rPr>
       </w:pPr>
-      <w:bookmarkStart w:id="3" w:name="_Toc10393144"/>
-      <w:r>
-        <w:rPr>
-          <w:rFonts w:ascii="Arial" w:hAnsi="Arial" w:cs="Arial"/>
-          <w:lang w:val="es-MX"/>
-        </w:rPr>
-        <w:lastRenderedPageBreak/>
-        <w:t>Registro de comunicación</w:t>
-      </w:r>
-      <w:bookmarkEnd w:id="3"/>
+      <w:bookmarkStart w:id="2" w:name="_Toc16201199"/>
+      <w:r>
+        <w:rPr>
+          <w:rFonts w:ascii="Arial" w:hAnsi="Arial" w:cs="Arial"/>
+          <w:lang w:val="es-MX"/>
+        </w:rPr>
+        <w:t>Revisiones</w:t>
+      </w:r>
+      <w:bookmarkEnd w:id="2"/>
+    </w:p>
+    <w:p>
+      <w:pPr>
+        <w:jc w:val="both"/>
+        <w:rPr>
+          <w:rFonts w:ascii="Arial" w:hAnsi="Arial" w:cs="Arial"/>
+          <w:lang w:val="es-MX"/>
+        </w:rPr>
+      </w:pPr>
+    </w:p>
+    <w:p>
+      <w:pPr>
+        <w:jc w:val="both"/>
+        <w:rPr>
+          <w:rFonts w:ascii="Arial" w:hAnsi="Arial" w:cs="Arial"/>
+          <w:lang w:val="es-MX"/>
+        </w:rPr>
+      </w:pPr>
+      <w:r>
+        <w:rPr>
+          <w:rFonts w:ascii="Arial" w:hAnsi="Arial" w:cs="Arial"/>
+          <w:lang w:val="es-MX"/>
+        </w:rPr>
+        <w:t>Para las revisiones de sistema y de software, se especificar</w:t>
+      </w:r>
+      <w:r>
+        <w:rPr>
+          <w:rFonts w:ascii="Arial" w:hAnsi="Arial" w:cs="Arial"/>
+          <w:lang w:val="es-MX"/>
+        </w:rPr>
+        <w:t>á</w:t>
+      </w:r>
+      <w:r>
+        <w:rPr>
+          <w:rFonts w:ascii="Arial" w:hAnsi="Arial" w:cs="Arial"/>
+          <w:lang w:val="es-MX"/>
+        </w:rPr>
+        <w:t xml:space="preserve"> lo que se revisará, quién será designado como revisor y el estatus de la revisión.</w:t>
+      </w:r>
     </w:p>
     <w:p>
       <w:pPr>
@@ -1451,26 +873,164 @@
       <w:r>
         <w:rPr>
           <w:rFonts w:ascii="Arial" w:hAnsi="Arial" w:cs="Arial"/>
-          <w:b/>
-          <w:bCs/>
-          <w:lang w:val="es-MX"/>
-        </w:rPr>
-        <w:t>&lt;PENDIENTE&gt;</w:t>
-      </w:r>
-    </w:p>
-    <w:p>
-      <w:pPr>
-        <w:rPr>
-          <w:rFonts w:ascii="Arial" w:hAnsi="Arial" w:cs="Arial"/>
-          <w:lang w:val="es-MX"/>
-        </w:rPr>
-      </w:pPr>
-      <w:r>
-        <w:rPr>
-          <w:rFonts w:ascii="Arial" w:hAnsi="Arial" w:cs="Arial"/>
-          <w:lang w:val="es-MX"/>
-        </w:rPr>
-        <w:br w:type="page"/>
+          <w:lang w:val="es-MX"/>
+        </w:rPr>
+        <w:t>Para las revisiones de sistema</w:t>
+      </w:r>
+      <w:r>
+        <w:rPr>
+          <w:rFonts w:ascii="Arial" w:hAnsi="Arial" w:cs="Arial"/>
+          <w:lang w:val="es-MX"/>
+        </w:rPr>
+        <w:t xml:space="preserve"> y las revisiones de software</w:t>
+      </w:r>
+      <w:r>
+        <w:rPr>
+          <w:rFonts w:ascii="Arial" w:hAnsi="Arial" w:cs="Arial"/>
+          <w:lang w:val="es-MX"/>
+        </w:rPr>
+        <w:t>, se utilizar</w:t>
+      </w:r>
+      <w:r>
+        <w:rPr>
+          <w:rFonts w:ascii="Arial" w:hAnsi="Arial" w:cs="Arial"/>
+          <w:lang w:val="es-MX"/>
+        </w:rPr>
+        <w:t>á</w:t>
+      </w:r>
+      <w:r>
+        <w:rPr>
+          <w:rFonts w:ascii="Arial" w:hAnsi="Arial" w:cs="Arial"/>
+          <w:lang w:val="es-MX"/>
+        </w:rPr>
+        <w:t>n pruebas de caja negra y de caja blanca respectivamente, las cuales serán definidas a través de una tabla donde se especificarán los pasos a seguir para comprobar el cumplimiento de los requisitos de sistema y de software.</w:t>
+      </w:r>
+    </w:p>
+    <w:p>
+      <w:pPr>
+        <w:jc w:val="both"/>
+        <w:rPr>
+          <w:rFonts w:ascii="Arial" w:hAnsi="Arial" w:cs="Arial"/>
+          <w:lang w:val="es-MX"/>
+        </w:rPr>
+      </w:pPr>
+    </w:p>
+    <w:p>
+      <w:pPr>
+        <w:jc w:val="both"/>
+        <w:rPr>
+          <w:rFonts w:ascii="Arial" w:hAnsi="Arial" w:cs="Arial"/>
+          <w:lang w:val="es-MX"/>
+        </w:rPr>
+      </w:pPr>
+      <w:r>
+        <w:rPr>
+          <w:rFonts w:ascii="Arial" w:hAnsi="Arial" w:cs="Arial"/>
+          <w:lang w:val="es-MX"/>
+        </w:rPr>
+        <w:t>Se llevar</w:t>
+      </w:r>
+      <w:r>
+        <w:rPr>
+          <w:rFonts w:ascii="Arial" w:hAnsi="Arial" w:cs="Arial"/>
+          <w:lang w:val="es-MX"/>
+        </w:rPr>
+        <w:t>á</w:t>
+      </w:r>
+      <w:r>
+        <w:rPr>
+          <w:rFonts w:ascii="Arial" w:hAnsi="Arial" w:cs="Arial"/>
+          <w:lang w:val="es-MX"/>
+        </w:rPr>
+        <w:t xml:space="preserve"> un registro de las fechas en las que se lleva a cabo la revisión.</w:t>
+      </w:r>
+    </w:p>
+    <w:p>
+      <w:pPr>
+        <w:jc w:val="both"/>
+        <w:rPr>
+          <w:rFonts w:ascii="Arial" w:hAnsi="Arial" w:cs="Arial"/>
+          <w:lang w:val="es-MX"/>
+        </w:rPr>
+      </w:pPr>
+    </w:p>
+    <w:p>
+      <w:pPr>
+        <w:jc w:val="both"/>
+        <w:rPr>
+          <w:rFonts w:ascii="Arial" w:hAnsi="Arial" w:cs="Arial"/>
+          <w:lang w:val="es-MX"/>
+        </w:rPr>
+      </w:pPr>
+      <w:r>
+        <w:rPr>
+          <w:rFonts w:ascii="Arial" w:hAnsi="Arial" w:cs="Arial"/>
+          <w:lang w:val="es-MX"/>
+        </w:rPr>
+        <w:t>Las correcciones que se deriven de las revisiones deberán indicar lo siguiente:</w:t>
+      </w:r>
+    </w:p>
+    <w:p>
+      <w:pPr>
+        <w:pStyle w:val="Prrafodelista"/>
+        <w:numPr>
+          <w:ilvl w:val="0"/>
+          <w:numId w:val="6"/>
+        </w:numPr>
+        <w:jc w:val="both"/>
+        <w:rPr>
+          <w:rFonts w:ascii="Arial" w:hAnsi="Arial" w:cs="Arial"/>
+          <w:lang w:val="es-MX"/>
+        </w:rPr>
+      </w:pPr>
+      <w:r>
+        <w:rPr>
+          <w:rFonts w:ascii="Arial" w:hAnsi="Arial" w:cs="Arial"/>
+          <w:lang w:val="es-MX"/>
+        </w:rPr>
+        <w:t>Acciones para llevar a cabo la corrección</w:t>
+      </w:r>
+    </w:p>
+    <w:p>
+      <w:pPr>
+        <w:pStyle w:val="Prrafodelista"/>
+        <w:numPr>
+          <w:ilvl w:val="0"/>
+          <w:numId w:val="6"/>
+        </w:numPr>
+        <w:jc w:val="both"/>
+        <w:rPr>
+          <w:rFonts w:ascii="Arial" w:hAnsi="Arial" w:cs="Arial"/>
+          <w:lang w:val="es-MX"/>
+        </w:rPr>
+      </w:pPr>
+      <w:r>
+        <w:rPr>
+          <w:rFonts w:ascii="Arial" w:hAnsi="Arial" w:cs="Arial"/>
+          <w:lang w:val="es-MX"/>
+        </w:rPr>
+        <w:t>Responsable de la corrección</w:t>
+      </w:r>
+    </w:p>
+    <w:p>
+      <w:pPr>
+        <w:pStyle w:val="Prrafodelista"/>
+        <w:numPr>
+          <w:ilvl w:val="0"/>
+          <w:numId w:val="6"/>
+        </w:numPr>
+        <w:jc w:val="both"/>
+        <w:rPr>
+          <w:rFonts w:ascii="Arial" w:hAnsi="Arial" w:cs="Arial"/>
+          <w:lang w:val="es-MX"/>
+        </w:rPr>
+      </w:pPr>
+      <w:r>
+        <w:rPr>
+          <w:rFonts w:ascii="Arial" w:hAnsi="Arial" w:cs="Arial"/>
+          <w:lang w:val="es-MX"/>
+        </w:rPr>
+        <w:t>Fecha para completar la corrección</w:t>
       </w:r>
     </w:p>
     <w:p>
@@ -1487,16 +1047,15 @@
           <w:lang w:val="es-MX"/>
         </w:rPr>
       </w:pPr>
-      <w:bookmarkStart w:id="4" w:name="_Toc10393145"/>
-      <w:r>
-        <w:rPr>
-          <w:rFonts w:ascii="Arial" w:hAnsi="Arial" w:cs="Arial"/>
-          <w:lang w:val="es-MX"/>
-        </w:rPr>
-        <w:lastRenderedPageBreak/>
-        <w:t>Revisiones</w:t>
-      </w:r>
-      <w:bookmarkEnd w:id="4"/>
+      <w:bookmarkStart w:id="3" w:name="_Toc16201200"/>
+      <w:r>
+        <w:rPr>
+          <w:rFonts w:ascii="Arial" w:hAnsi="Arial" w:cs="Arial"/>
+          <w:lang w:val="es-MX"/>
+        </w:rPr>
+        <w:t>Trazabilidad</w:t>
+      </w:r>
+      <w:bookmarkEnd w:id="3"/>
     </w:p>
     <w:p>
       <w:pPr>
@@ -1520,272 +1079,7 @@
           <w:rFonts w:ascii="Arial" w:hAnsi="Arial" w:cs="Arial"/>
           <w:lang w:val="es-MX"/>
         </w:rPr>
-        <w:t>Para las revisiones de sistema y de software, se especificar</w:t>
-      </w:r>
-      <w:r>
-        <w:rPr>
-          <w:rFonts w:ascii="Arial" w:hAnsi="Arial" w:cs="Arial"/>
-          <w:lang w:val="es-MX"/>
-        </w:rPr>
-        <w:t>á</w:t>
-      </w:r>
-      <w:r>
-        <w:rPr>
-          <w:rFonts w:ascii="Arial" w:hAnsi="Arial" w:cs="Arial"/>
-          <w:lang w:val="es-MX"/>
-        </w:rPr>
-        <w:t xml:space="preserve"> lo que se revisará, quién será designado como revisor y el estatus de la revisión.</w:t>
-      </w:r>
-    </w:p>
-    <w:p>
-      <w:pPr>
-        <w:jc w:val="both"/>
-        <w:rPr>
-          <w:rFonts w:ascii="Arial" w:hAnsi="Arial" w:cs="Arial"/>
-          <w:lang w:val="es-MX"/>
-        </w:rPr>
-      </w:pPr>
-    </w:p>
-    <w:p>
-      <w:pPr>
-        <w:jc w:val="both"/>
-        <w:rPr>
-          <w:rFonts w:ascii="Arial" w:hAnsi="Arial" w:cs="Arial"/>
-          <w:b/>
-          <w:bCs/>
-          <w:lang w:val="es-MX"/>
-        </w:rPr>
-      </w:pPr>
-      <w:r>
-        <w:rPr>
-          <w:rFonts w:ascii="Arial" w:hAnsi="Arial" w:cs="Arial"/>
-          <w:lang w:val="es-MX"/>
-        </w:rPr>
-        <w:t>Para las revisiones de sistema, se utilizar</w:t>
-      </w:r>
-      <w:r>
-        <w:rPr>
-          <w:rFonts w:ascii="Arial" w:hAnsi="Arial" w:cs="Arial"/>
-          <w:lang w:val="es-MX"/>
-        </w:rPr>
-        <w:t>á</w:t>
-      </w:r>
-      <w:r>
-        <w:rPr>
-          <w:rFonts w:ascii="Arial" w:hAnsi="Arial" w:cs="Arial"/>
-          <w:lang w:val="es-MX"/>
-        </w:rPr>
-        <w:t xml:space="preserve"> (el siguiente estándar/la siguiente lista/el siguiente criterio): </w:t>
-      </w:r>
-      <w:r>
-        <w:rPr>
-          <w:rFonts w:ascii="Arial" w:hAnsi="Arial" w:cs="Arial"/>
-          <w:b/>
-          <w:bCs/>
-          <w:lang w:val="es-MX"/>
-        </w:rPr>
-        <w:t>POR DEFINIR</w:t>
-      </w:r>
-    </w:p>
-    <w:p>
-      <w:pPr>
-        <w:jc w:val="both"/>
-        <w:rPr>
-          <w:rFonts w:ascii="Arial" w:hAnsi="Arial" w:cs="Arial"/>
-          <w:lang w:val="es-MX"/>
-        </w:rPr>
-      </w:pPr>
-    </w:p>
-    <w:p>
-      <w:pPr>
-        <w:jc w:val="both"/>
-        <w:rPr>
-          <w:rFonts w:ascii="Arial" w:hAnsi="Arial" w:cs="Arial"/>
-          <w:b/>
-          <w:bCs/>
-          <w:lang w:val="es-MX"/>
-        </w:rPr>
-      </w:pPr>
-      <w:r>
-        <w:rPr>
-          <w:rFonts w:ascii="Arial" w:hAnsi="Arial" w:cs="Arial"/>
-          <w:lang w:val="es-MX"/>
-        </w:rPr>
-        <w:t>Para las revisiones de software, se utilizar</w:t>
-      </w:r>
-      <w:r>
-        <w:rPr>
-          <w:rFonts w:ascii="Arial" w:hAnsi="Arial" w:cs="Arial"/>
-          <w:lang w:val="es-MX"/>
-        </w:rPr>
-        <w:t>á</w:t>
-      </w:r>
-      <w:r>
-        <w:rPr>
-          <w:rFonts w:ascii="Arial" w:hAnsi="Arial" w:cs="Arial"/>
-          <w:lang w:val="es-MX"/>
-        </w:rPr>
-        <w:t xml:space="preserve"> (el siguiente estándar/la siguiente lista/el siguiente criterio): </w:t>
-      </w:r>
-      <w:r>
-        <w:rPr>
-          <w:rFonts w:ascii="Arial" w:hAnsi="Arial" w:cs="Arial"/>
-          <w:b/>
-          <w:bCs/>
-          <w:lang w:val="es-MX"/>
-        </w:rPr>
-        <w:t>POR DEFINIR</w:t>
-      </w:r>
-    </w:p>
-    <w:p>
-      <w:pPr>
-        <w:jc w:val="both"/>
-        <w:rPr>
-          <w:rFonts w:ascii="Arial" w:hAnsi="Arial" w:cs="Arial"/>
-          <w:lang w:val="es-MX"/>
-        </w:rPr>
-      </w:pPr>
-    </w:p>
-    <w:p>
-      <w:pPr>
-        <w:jc w:val="both"/>
-        <w:rPr>
-          <w:rFonts w:ascii="Arial" w:hAnsi="Arial" w:cs="Arial"/>
-          <w:lang w:val="es-MX"/>
-        </w:rPr>
-      </w:pPr>
-      <w:r>
-        <w:rPr>
-          <w:rFonts w:ascii="Arial" w:hAnsi="Arial" w:cs="Arial"/>
-          <w:lang w:val="es-MX"/>
-        </w:rPr>
-        <w:t>Se llevar</w:t>
-      </w:r>
-      <w:r>
-        <w:rPr>
-          <w:rFonts w:ascii="Arial" w:hAnsi="Arial" w:cs="Arial"/>
-          <w:lang w:val="es-MX"/>
-        </w:rPr>
-        <w:t>á</w:t>
-      </w:r>
-      <w:r>
-        <w:rPr>
-          <w:rFonts w:ascii="Arial" w:hAnsi="Arial" w:cs="Arial"/>
-          <w:lang w:val="es-MX"/>
-        </w:rPr>
-        <w:t xml:space="preserve"> un registro de las fechas en las que se lleva a cabo la revisión.</w:t>
-      </w:r>
-    </w:p>
-    <w:p>
-      <w:pPr>
-        <w:jc w:val="both"/>
-        <w:rPr>
-          <w:rFonts w:ascii="Arial" w:hAnsi="Arial" w:cs="Arial"/>
-          <w:lang w:val="es-MX"/>
-        </w:rPr>
-      </w:pPr>
-    </w:p>
-    <w:p>
-      <w:pPr>
-        <w:jc w:val="both"/>
-        <w:rPr>
-          <w:rFonts w:ascii="Arial" w:hAnsi="Arial" w:cs="Arial"/>
-          <w:lang w:val="es-MX"/>
-        </w:rPr>
-      </w:pPr>
-      <w:r>
-        <w:rPr>
-          <w:rFonts w:ascii="Arial" w:hAnsi="Arial" w:cs="Arial"/>
-          <w:lang w:val="es-MX"/>
-        </w:rPr>
-        <w:t>Las correcciones que se deriven de las revisiones deberán indicar lo siguiente:</w:t>
-      </w:r>
-    </w:p>
-    <w:p>
-      <w:pPr>
-        <w:pStyle w:val="Prrafodelista"/>
-        <w:numPr>
-          <w:ilvl w:val="0"/>
-          <w:numId w:val="6"/>
-        </w:numPr>
-        <w:jc w:val="both"/>
-        <w:rPr>
-          <w:rFonts w:ascii="Arial" w:hAnsi="Arial" w:cs="Arial"/>
-          <w:lang w:val="es-MX"/>
-        </w:rPr>
-      </w:pPr>
-      <w:r>
-        <w:rPr>
-          <w:rFonts w:ascii="Arial" w:hAnsi="Arial" w:cs="Arial"/>
-          <w:lang w:val="es-MX"/>
-        </w:rPr>
-        <w:t>Acciones para llevar a cabo la corrección</w:t>
-      </w:r>
-    </w:p>
-    <w:p>
-      <w:pPr>
-        <w:pStyle w:val="Prrafodelista"/>
-        <w:numPr>
-          <w:ilvl w:val="0"/>
-          <w:numId w:val="6"/>
-        </w:numPr>
-        <w:jc w:val="both"/>
-        <w:rPr>
-          <w:rFonts w:ascii="Arial" w:hAnsi="Arial" w:cs="Arial"/>
-          <w:lang w:val="es-MX"/>
-        </w:rPr>
-      </w:pPr>
-      <w:r>
-        <w:rPr>
-          <w:rFonts w:ascii="Arial" w:hAnsi="Arial" w:cs="Arial"/>
-          <w:lang w:val="es-MX"/>
-        </w:rPr>
-        <w:t>Responsable de la corrección</w:t>
-      </w:r>
-    </w:p>
-    <w:p>
-      <w:pPr>
-        <w:pStyle w:val="Prrafodelista"/>
-        <w:numPr>
-          <w:ilvl w:val="0"/>
-          <w:numId w:val="6"/>
-        </w:numPr>
-        <w:jc w:val="both"/>
-        <w:rPr>
-          <w:rFonts w:ascii="Arial" w:hAnsi="Arial" w:cs="Arial"/>
-          <w:lang w:val="es-MX"/>
-        </w:rPr>
-      </w:pPr>
-      <w:r>
-        <w:rPr>
-          <w:rFonts w:ascii="Arial" w:hAnsi="Arial" w:cs="Arial"/>
-          <w:lang w:val="es-MX"/>
-        </w:rPr>
-        <w:t>Fecha para completar la corrección</w:t>
-      </w:r>
-    </w:p>
-    <w:p>
-      <w:pPr>
-        <w:jc w:val="both"/>
-        <w:rPr>
-          <w:rFonts w:ascii="Arial" w:hAnsi="Arial" w:cs="Arial"/>
-          <w:lang w:val="es-MX"/>
-        </w:rPr>
-      </w:pPr>
-    </w:p>
-    <w:p>
-      <w:pPr>
-        <w:rPr>
-          <w:rFonts w:ascii="Arial" w:hAnsi="Arial" w:cs="Arial"/>
-          <w:lang w:val="es-MX"/>
-        </w:rPr>
-      </w:pPr>
-      <w:r>
-        <w:rPr>
-          <w:rFonts w:ascii="Arial" w:hAnsi="Arial" w:cs="Arial"/>
-          <w:lang w:val="es-MX"/>
-        </w:rPr>
-        <w:br w:type="page"/>
+        <w:t>La trazabilidad entre los requisitos y las pruebas se hará a través de ambos documentos, es decir, el documento de requisitos especificará las pruebas que confirman su correcta implementación, mientras que los documentos de pruebas harán referencia a los requisitos que se están probando al ejecutarlas.</w:t>
       </w:r>
     </w:p>
     <w:p>
@@ -1802,197 +1096,15 @@
           <w:lang w:val="es-MX"/>
         </w:rPr>
       </w:pPr>
-      <w:bookmarkStart w:id="5" w:name="_Toc10393146"/>
-      <w:r>
-        <w:rPr>
-          <w:rFonts w:ascii="Arial" w:hAnsi="Arial" w:cs="Arial"/>
-          <w:lang w:val="es-MX"/>
-        </w:rPr>
-        <w:lastRenderedPageBreak/>
-        <w:t>Control de cambios</w:t>
-      </w:r>
-      <w:bookmarkEnd w:id="5"/>
-    </w:p>
-    <w:p>
-      <w:pPr>
-        <w:jc w:val="both"/>
-        <w:rPr>
-          <w:rFonts w:ascii="Arial" w:hAnsi="Arial" w:cs="Arial"/>
-          <w:lang w:val="es-MX"/>
-        </w:rPr>
-      </w:pPr>
-    </w:p>
-    <w:p>
-      <w:pPr>
-        <w:jc w:val="both"/>
-        <w:rPr>
-          <w:rFonts w:ascii="Arial" w:hAnsi="Arial" w:cs="Arial"/>
-          <w:lang w:val="es-MX"/>
-        </w:rPr>
-      </w:pPr>
-      <w:r>
-        <w:rPr>
-          <w:rFonts w:ascii="Arial" w:hAnsi="Arial" w:cs="Arial"/>
-          <w:lang w:val="es-MX"/>
-        </w:rPr>
-        <w:t>Los cambios solicitados por el cliente en hardware, software o documentación identificar</w:t>
-      </w:r>
-      <w:r>
-        <w:rPr>
-          <w:rFonts w:ascii="Arial" w:hAnsi="Arial" w:cs="Arial"/>
-          <w:lang w:val="es-MX"/>
-        </w:rPr>
-        <w:t>án</w:t>
-      </w:r>
-      <w:r>
-        <w:rPr>
-          <w:rFonts w:ascii="Arial" w:hAnsi="Arial" w:cs="Arial"/>
-          <w:lang w:val="es-MX"/>
-        </w:rPr>
-        <w:t xml:space="preserve"> lo siguiente:</w:t>
-      </w:r>
-    </w:p>
-    <w:p>
-      <w:pPr>
-        <w:pStyle w:val="Prrafodelista"/>
-        <w:numPr>
-          <w:ilvl w:val="0"/>
-          <w:numId w:val="7"/>
-        </w:numPr>
-        <w:jc w:val="both"/>
-        <w:rPr>
-          <w:rFonts w:ascii="Arial" w:hAnsi="Arial" w:cs="Arial"/>
-          <w:lang w:val="es-MX"/>
-        </w:rPr>
-      </w:pPr>
-      <w:r>
-        <w:rPr>
-          <w:rFonts w:ascii="Arial" w:hAnsi="Arial" w:cs="Arial"/>
-          <w:lang w:val="es-MX"/>
-        </w:rPr>
-        <w:t>Sistema o documento impactado por el cambio.</w:t>
-      </w:r>
-    </w:p>
-    <w:p>
-      <w:pPr>
-        <w:pStyle w:val="Prrafodelista"/>
-        <w:numPr>
-          <w:ilvl w:val="0"/>
-          <w:numId w:val="7"/>
-        </w:numPr>
-        <w:jc w:val="both"/>
-        <w:rPr>
-          <w:rFonts w:ascii="Arial" w:hAnsi="Arial" w:cs="Arial"/>
-          <w:lang w:val="es-MX"/>
-        </w:rPr>
-      </w:pPr>
-      <w:r>
-        <w:rPr>
-          <w:rFonts w:ascii="Arial" w:hAnsi="Arial" w:cs="Arial"/>
-          <w:lang w:val="es-MX"/>
-        </w:rPr>
-        <w:t>Persona que solicitó el cambio.</w:t>
-      </w:r>
-    </w:p>
-    <w:p>
-      <w:pPr>
-        <w:pStyle w:val="Prrafodelista"/>
-        <w:numPr>
-          <w:ilvl w:val="0"/>
-          <w:numId w:val="7"/>
-        </w:numPr>
-        <w:jc w:val="both"/>
-        <w:rPr>
-          <w:rFonts w:ascii="Arial" w:hAnsi="Arial" w:cs="Arial"/>
-          <w:lang w:val="es-MX"/>
-        </w:rPr>
-      </w:pPr>
-      <w:r>
-        <w:rPr>
-          <w:rFonts w:ascii="Arial" w:hAnsi="Arial" w:cs="Arial"/>
-          <w:lang w:val="es-MX"/>
-        </w:rPr>
-        <w:t>Persona responsable de realizar el cambio.</w:t>
-      </w:r>
-    </w:p>
-    <w:p>
-      <w:pPr>
-        <w:pStyle w:val="Prrafodelista"/>
-        <w:numPr>
-          <w:ilvl w:val="0"/>
-          <w:numId w:val="7"/>
-        </w:numPr>
-        <w:jc w:val="both"/>
-        <w:rPr>
-          <w:rFonts w:ascii="Arial" w:hAnsi="Arial" w:cs="Arial"/>
-          <w:lang w:val="es-MX"/>
-        </w:rPr>
-      </w:pPr>
-      <w:r>
-        <w:rPr>
-          <w:rFonts w:ascii="Arial" w:hAnsi="Arial" w:cs="Arial"/>
-          <w:lang w:val="es-MX"/>
-        </w:rPr>
-        <w:t>Estatus del cambio.</w:t>
-      </w:r>
-    </w:p>
-    <w:p>
-      <w:pPr>
-        <w:jc w:val="both"/>
-        <w:rPr>
-          <w:rFonts w:ascii="Arial" w:hAnsi="Arial" w:cs="Arial"/>
-          <w:lang w:val="es-MX"/>
-        </w:rPr>
-      </w:pPr>
-    </w:p>
-    <w:p>
-      <w:pPr>
-        <w:jc w:val="both"/>
-        <w:rPr>
-          <w:rFonts w:ascii="Arial" w:hAnsi="Arial" w:cs="Arial"/>
-          <w:lang w:val="es-MX"/>
-        </w:rPr>
-      </w:pPr>
-    </w:p>
-    <w:p>
-      <w:pPr>
-        <w:rPr>
-          <w:rFonts w:ascii="Arial" w:hAnsi="Arial" w:cs="Arial"/>
-          <w:lang w:val="es-MX"/>
-        </w:rPr>
-      </w:pPr>
-      <w:r>
-        <w:rPr>
-          <w:rFonts w:ascii="Arial" w:hAnsi="Arial" w:cs="Arial"/>
-          <w:lang w:val="es-MX"/>
-        </w:rPr>
-        <w:br w:type="page"/>
-      </w:r>
-    </w:p>
-    <w:p>
-      <w:pPr>
-        <w:pStyle w:val="Ttulo1"/>
-        <w:numPr>
-          <w:ilvl w:val="0"/>
-          <w:numId w:val="4"/>
-        </w:numPr>
-        <w:ind w:left="360"/>
-        <w:jc w:val="left"/>
-        <w:rPr>
-          <w:rFonts w:ascii="Arial" w:hAnsi="Arial" w:cs="Arial"/>
-          <w:lang w:val="es-MX"/>
-        </w:rPr>
-      </w:pPr>
-      <w:bookmarkStart w:id="6" w:name="_Toc10393147"/>
-      <w:r>
-        <w:rPr>
-          <w:rFonts w:ascii="Arial" w:hAnsi="Arial" w:cs="Arial"/>
-          <w:lang w:val="es-MX"/>
-        </w:rPr>
-        <w:lastRenderedPageBreak/>
+      <w:bookmarkStart w:id="4" w:name="_Toc16201201"/>
+      <w:r>
+        <w:rPr>
+          <w:rFonts w:ascii="Arial" w:hAnsi="Arial" w:cs="Arial"/>
+          <w:lang w:val="es-MX"/>
+        </w:rPr>
         <w:t>Análisis del proyecto</w:t>
       </w:r>
-      <w:bookmarkEnd w:id="6"/>
+      <w:bookmarkEnd w:id="4"/>
     </w:p>
     <w:p>
       <w:pPr>
@@ -2176,6 +1288,7 @@
         <w:docPartUnique/>
       </w:docPartObj>
     </w:sdtPr>
+    <w:sdtEndPr/>
     <w:sdtContent>
       <w:p>
         <w:pPr>
@@ -2262,7 +1375,7 @@
       <w:lvlText w:val=""/>
       <w:lvlJc w:val="left"/>
       <w:pPr>
-        <w:ind w:left="720" w:hanging="360"/>
+        <w:ind w:left="2160" w:hanging="360"/>
       </w:pPr>
       <w:rPr>
         <w:rFonts w:ascii="Symbol" w:hAnsi="Symbol" w:hint="default"/>
@@ -2274,7 +1387,7 @@
       <w:lvlText w:val="o"/>
       <w:lvlJc w:val="left"/>
       <w:pPr>
-        <w:ind w:left="1440" w:hanging="360"/>
+        <w:ind w:left="2880" w:hanging="360"/>
       </w:pPr>
       <w:rPr>
         <w:rFonts w:ascii="Courier New" w:hAnsi="Courier New" w:cs="Courier New" w:hint="default"/>
@@ -2286,7 +1399,7 @@
       <w:lvlText w:val=""/>
       <w:lvlJc w:val="left"/>
       <w:pPr>
-        <w:ind w:left="2160" w:hanging="360"/>
+        <w:ind w:left="3600" w:hanging="360"/>
       </w:pPr>
       <w:rPr>
         <w:rFonts w:ascii="Wingdings" w:hAnsi="Wingdings" w:hint="default"/>
@@ -2298,7 +1411,7 @@
       <w:lvlText w:val=""/>
       <w:lvlJc w:val="left"/>
       <w:pPr>
-        <w:ind w:left="2880" w:hanging="360"/>
+        <w:ind w:left="4320" w:hanging="360"/>
       </w:pPr>
       <w:rPr>
         <w:rFonts w:ascii="Symbol" w:hAnsi="Symbol" w:hint="default"/>
@@ -2310,7 +1423,7 @@
       <w:lvlText w:val="o"/>
       <w:lvlJc w:val="left"/>
       <w:pPr>
-        <w:ind w:left="3600" w:hanging="360"/>
+        <w:ind w:left="5040" w:hanging="360"/>
       </w:pPr>
       <w:rPr>
         <w:rFonts w:ascii="Courier New" w:hAnsi="Courier New" w:cs="Courier New" w:hint="default"/>
@@ -2322,7 +1435,7 @@
       <w:lvlText w:val=""/>
       <w:lvlJc w:val="left"/>
       <w:pPr>
-        <w:ind w:left="4320" w:hanging="360"/>
+        <w:ind w:left="5760" w:hanging="360"/>
       </w:pPr>
       <w:rPr>
         <w:rFonts w:ascii="Wingdings" w:hAnsi="Wingdings" w:hint="default"/>
@@ -2334,7 +1447,7 @@
       <w:lvlText w:val=""/>
       <w:lvlJc w:val="left"/>
       <w:pPr>
-        <w:ind w:left="5040" w:hanging="360"/>
+        <w:ind w:left="6480" w:hanging="360"/>
       </w:pPr>
       <w:rPr>
         <w:rFonts w:ascii="Symbol" w:hAnsi="Symbol" w:hint="default"/>
@@ -2346,7 +1459,7 @@
       <w:lvlText w:val="o"/>
       <w:lvlJc w:val="left"/>
       <w:pPr>
-        <w:ind w:left="5760" w:hanging="360"/>
+        <w:ind w:left="7200" w:hanging="360"/>
       </w:pPr>
       <w:rPr>
         <w:rFonts w:ascii="Courier New" w:hAnsi="Courier New" w:cs="Courier New" w:hint="default"/>
@@ -2358,7 +1471,7 @@
       <w:lvlText w:val=""/>
       <w:lvlJc w:val="left"/>
       <w:pPr>
-        <w:ind w:left="6480" w:hanging="360"/>
+        <w:ind w:left="7920" w:hanging="360"/>
       </w:pPr>
       <w:rPr>
         <w:rFonts w:ascii="Wingdings" w:hAnsi="Wingdings" w:hint="default"/>
@@ -4021,7 +3134,7 @@
 </file>
 
 <file path=customXml/itemProps1.xml><?xml version="1.0" encoding="utf-8"?>
-<ds:datastoreItem xmlns:ds="http://schemas.openxmlformats.org/officeDocument/2006/customXml" ds:itemID="{0EDEA7C4-5FD4-4235-A097-3E719A9A5EDA}">
+<ds:datastoreItem xmlns:ds="http://schemas.openxmlformats.org/officeDocument/2006/customXml" ds:itemID="{A0F12F0A-42D1-499C-9665-2BE7E1E43795}">
   <ds:schemaRefs>
     <ds:schemaRef ds:uri="http://schemas.openxmlformats.org/officeDocument/2006/bibliography"/>
   </ds:schemaRefs>

</xml_diff>